<commit_message>
added lotto execution; archive
</commit_message>
<xml_diff>
--- a/Docu/Lotto_Training.docx
+++ b/Docu/Lotto_Training.docx
@@ -1468,7 +1468,459 @@
               </w:numPr>
             </w:pPr>
             <w:r>
-              <w:t>Kfold splits - 10</w:t>
+              <w:t xml:space="preserve">Kfold splits </w:t>
+            </w:r>
+            <w:r>
+              <w:t>–</w:t>
+            </w:r>
+            <w:r>
+              <w:t xml:space="preserve"> 10</w:t>
+            </w:r>
+          </w:p>
+        </w:tc>
+      </w:tr>
+      <w:tr>
+        <w:tc>
+          <w:tcPr>
+            <w:tcW w:w="1203" w:type="dxa"/>
+          </w:tcPr>
+          <w:p>
+            <w:r>
+              <w:t>March 16, 2021</w:t>
+            </w:r>
+          </w:p>
+        </w:tc>
+        <w:tc>
+          <w:tcPr>
+            <w:tcW w:w="1171" w:type="dxa"/>
+          </w:tcPr>
+          <w:p>
+            <w:r>
+              <w:t>14.20%</w:t>
+            </w:r>
+          </w:p>
+        </w:tc>
+        <w:tc>
+          <w:tcPr>
+            <w:tcW w:w="1731" w:type="dxa"/>
+          </w:tcPr>
+          <w:p>
+            <w:pPr>
+              <w:pStyle w:val="ListParagraph"/>
+              <w:numPr>
+                <w:ilvl w:val="0"/>
+                <w:numId w:val="1"/>
+              </w:numPr>
+            </w:pPr>
+            <w:r>
+              <w:t>Day (circular)</w:t>
+            </w:r>
+          </w:p>
+          <w:p>
+            <w:pPr>
+              <w:pStyle w:val="ListParagraph"/>
+              <w:numPr>
+                <w:ilvl w:val="0"/>
+                <w:numId w:val="1"/>
+              </w:numPr>
+            </w:pPr>
+            <w:r>
+              <w:t>Month</w:t>
+            </w:r>
+            <w:r>
+              <w:t xml:space="preserve"> (circular</w:t>
+            </w:r>
+            <w:r>
+              <w:t>)</w:t>
+            </w:r>
+          </w:p>
+        </w:tc>
+        <w:tc>
+          <w:tcPr>
+            <w:tcW w:w="744" w:type="dxa"/>
+          </w:tcPr>
+          <w:p>
+            <w:r>
+              <w:t>First</w:t>
+            </w:r>
+          </w:p>
+        </w:tc>
+        <w:tc>
+          <w:tcPr>
+            <w:tcW w:w="1289" w:type="dxa"/>
+          </w:tcPr>
+          <w:p>
+            <w:r>
+              <w:t>Keras</w:t>
+            </w:r>
+          </w:p>
+        </w:tc>
+        <w:tc>
+          <w:tcPr>
+            <w:tcW w:w="3212" w:type="dxa"/>
+          </w:tcPr>
+          <w:p>
+            <w:pPr>
+              <w:pStyle w:val="ListParagraph"/>
+              <w:numPr>
+                <w:ilvl w:val="0"/>
+                <w:numId w:val="1"/>
+              </w:numPr>
+            </w:pPr>
+            <w:r>
+              <w:t>Numerical order</w:t>
+            </w:r>
+          </w:p>
+          <w:p>
+            <w:pPr>
+              <w:pStyle w:val="ListParagraph"/>
+              <w:numPr>
+                <w:ilvl w:val="0"/>
+                <w:numId w:val="1"/>
+              </w:numPr>
+            </w:pPr>
+            <w:r>
+              <w:t>Input layer – 20 neurons; relu</w:t>
+            </w:r>
+          </w:p>
+          <w:p>
+            <w:pPr>
+              <w:pStyle w:val="ListParagraph"/>
+              <w:numPr>
+                <w:ilvl w:val="0"/>
+                <w:numId w:val="1"/>
+              </w:numPr>
+            </w:pPr>
+            <w:r>
+              <w:t>3 hidden layers (500, 250, 125); relu</w:t>
+            </w:r>
+          </w:p>
+          <w:p>
+            <w:pPr>
+              <w:pStyle w:val="ListParagraph"/>
+              <w:numPr>
+                <w:ilvl w:val="0"/>
+                <w:numId w:val="1"/>
+              </w:numPr>
+            </w:pPr>
+            <w:r>
+              <w:t>Output – softmax</w:t>
+            </w:r>
+          </w:p>
+          <w:p>
+            <w:pPr>
+              <w:pStyle w:val="ListParagraph"/>
+              <w:numPr>
+                <w:ilvl w:val="0"/>
+                <w:numId w:val="1"/>
+              </w:numPr>
+            </w:pPr>
+            <w:r>
+              <w:t>Optimizer – Adadelta</w:t>
+            </w:r>
+          </w:p>
+          <w:p>
+            <w:pPr>
+              <w:pStyle w:val="ListParagraph"/>
+              <w:numPr>
+                <w:ilvl w:val="0"/>
+                <w:numId w:val="1"/>
+              </w:numPr>
+            </w:pPr>
+            <w:r>
+              <w:t>Learning rate – 0.001</w:t>
+            </w:r>
+          </w:p>
+          <w:p>
+            <w:pPr>
+              <w:pStyle w:val="ListParagraph"/>
+              <w:numPr>
+                <w:ilvl w:val="0"/>
+                <w:numId w:val="1"/>
+              </w:numPr>
+            </w:pPr>
+            <w:r>
+              <w:t>Rho – 0.95</w:t>
+            </w:r>
+          </w:p>
+          <w:p>
+            <w:pPr>
+              <w:pStyle w:val="ListParagraph"/>
+              <w:numPr>
+                <w:ilvl w:val="0"/>
+                <w:numId w:val="1"/>
+              </w:numPr>
+            </w:pPr>
+            <w:r>
+              <w:t>Epsilon – 1e-07</w:t>
+            </w:r>
+          </w:p>
+          <w:p>
+            <w:pPr>
+              <w:pStyle w:val="ListParagraph"/>
+              <w:numPr>
+                <w:ilvl w:val="0"/>
+                <w:numId w:val="1"/>
+              </w:numPr>
+            </w:pPr>
+            <w:r>
+              <w:t>Loss – Categorical Cross-entropy</w:t>
+            </w:r>
+          </w:p>
+          <w:p>
+            <w:pPr>
+              <w:pStyle w:val="ListParagraph"/>
+              <w:numPr>
+                <w:ilvl w:val="0"/>
+                <w:numId w:val="1"/>
+              </w:numPr>
+            </w:pPr>
+            <w:r>
+              <w:t>Epochs – 2000</w:t>
+            </w:r>
+          </w:p>
+          <w:p>
+            <w:pPr>
+              <w:pStyle w:val="ListParagraph"/>
+              <w:numPr>
+                <w:ilvl w:val="0"/>
+                <w:numId w:val="1"/>
+              </w:numPr>
+            </w:pPr>
+            <w:r>
+              <w:t>Batch size – 10</w:t>
+            </w:r>
+          </w:p>
+          <w:p>
+            <w:pPr>
+              <w:pStyle w:val="ListParagraph"/>
+              <w:numPr>
+                <w:ilvl w:val="0"/>
+                <w:numId w:val="1"/>
+              </w:numPr>
+            </w:pPr>
+            <w:r>
+              <w:t>Kfold splits – 10</w:t>
+            </w:r>
+          </w:p>
+        </w:tc>
+      </w:tr>
+      <w:tr>
+        <w:tc>
+          <w:tcPr>
+            <w:tcW w:w="1203" w:type="dxa"/>
+          </w:tcPr>
+          <w:p>
+            <w:r>
+              <w:t>March 17, 2021</w:t>
+            </w:r>
+          </w:p>
+        </w:tc>
+        <w:tc>
+          <w:tcPr>
+            <w:tcW w:w="1171" w:type="dxa"/>
+          </w:tcPr>
+          <w:p/>
+        </w:tc>
+        <w:tc>
+          <w:tcPr>
+            <w:tcW w:w="1731" w:type="dxa"/>
+          </w:tcPr>
+          <w:p>
+            <w:pPr>
+              <w:pStyle w:val="ListParagraph"/>
+              <w:numPr>
+                <w:ilvl w:val="0"/>
+                <w:numId w:val="1"/>
+              </w:numPr>
+            </w:pPr>
+            <w:r>
+              <w:t>Week</w:t>
+            </w:r>
+            <w:r>
+              <w:t xml:space="preserve"> (circular)</w:t>
+            </w:r>
+          </w:p>
+          <w:p>
+            <w:pPr>
+              <w:pStyle w:val="ListParagraph"/>
+              <w:numPr>
+                <w:ilvl w:val="0"/>
+                <w:numId w:val="1"/>
+              </w:numPr>
+            </w:pPr>
+            <w:r>
+              <w:t>Month (circular)</w:t>
+            </w:r>
+          </w:p>
+        </w:tc>
+        <w:tc>
+          <w:tcPr>
+            <w:tcW w:w="744" w:type="dxa"/>
+          </w:tcPr>
+          <w:p>
+            <w:r>
+              <w:t>First</w:t>
+            </w:r>
+          </w:p>
+        </w:tc>
+        <w:tc>
+          <w:tcPr>
+            <w:tcW w:w="1289" w:type="dxa"/>
+          </w:tcPr>
+          <w:p>
+            <w:r>
+              <w:t>Keras</w:t>
+            </w:r>
+          </w:p>
+        </w:tc>
+        <w:tc>
+          <w:tcPr>
+            <w:tcW w:w="3212" w:type="dxa"/>
+          </w:tcPr>
+          <w:p>
+            <w:pPr>
+              <w:pStyle w:val="ListParagraph"/>
+              <w:numPr>
+                <w:ilvl w:val="0"/>
+                <w:numId w:val="1"/>
+              </w:numPr>
+            </w:pPr>
+            <w:r>
+              <w:t>Numerical order</w:t>
+            </w:r>
+          </w:p>
+          <w:p>
+            <w:pPr>
+              <w:pStyle w:val="ListParagraph"/>
+              <w:numPr>
+                <w:ilvl w:val="0"/>
+                <w:numId w:val="1"/>
+              </w:numPr>
+            </w:pPr>
+            <w:r>
+              <w:t>Input layer – 20 neurons; relu</w:t>
+            </w:r>
+          </w:p>
+          <w:p>
+            <w:pPr>
+              <w:pStyle w:val="ListParagraph"/>
+              <w:numPr>
+                <w:ilvl w:val="0"/>
+                <w:numId w:val="1"/>
+              </w:numPr>
+            </w:pPr>
+            <w:r>
+              <w:t>3 hidden layers (500, 250, 125); relu</w:t>
+            </w:r>
+          </w:p>
+          <w:p>
+            <w:pPr>
+              <w:pStyle w:val="ListParagraph"/>
+              <w:numPr>
+                <w:ilvl w:val="0"/>
+                <w:numId w:val="1"/>
+              </w:numPr>
+            </w:pPr>
+            <w:r>
+              <w:t>Output – softmax</w:t>
+            </w:r>
+          </w:p>
+          <w:p>
+            <w:pPr>
+              <w:pStyle w:val="ListParagraph"/>
+              <w:numPr>
+                <w:ilvl w:val="0"/>
+                <w:numId w:val="1"/>
+              </w:numPr>
+            </w:pPr>
+            <w:r>
+              <w:t>Optimizer – Adadelta</w:t>
+            </w:r>
+          </w:p>
+          <w:p>
+            <w:pPr>
+              <w:pStyle w:val="ListParagraph"/>
+              <w:numPr>
+                <w:ilvl w:val="0"/>
+                <w:numId w:val="1"/>
+              </w:numPr>
+            </w:pPr>
+            <w:r>
+              <w:t>Learning rate – 0.001</w:t>
+            </w:r>
+          </w:p>
+          <w:p>
+            <w:pPr>
+              <w:pStyle w:val="ListParagraph"/>
+              <w:numPr>
+                <w:ilvl w:val="0"/>
+                <w:numId w:val="1"/>
+              </w:numPr>
+            </w:pPr>
+            <w:r>
+              <w:lastRenderedPageBreak/>
+              <w:t>Rho – 0.95</w:t>
+            </w:r>
+          </w:p>
+          <w:p>
+            <w:pPr>
+              <w:pStyle w:val="ListParagraph"/>
+              <w:numPr>
+                <w:ilvl w:val="0"/>
+                <w:numId w:val="1"/>
+              </w:numPr>
+            </w:pPr>
+            <w:r>
+              <w:t>Epsilon – 1e-07</w:t>
+            </w:r>
+          </w:p>
+          <w:p>
+            <w:pPr>
+              <w:pStyle w:val="ListParagraph"/>
+              <w:numPr>
+                <w:ilvl w:val="0"/>
+                <w:numId w:val="1"/>
+              </w:numPr>
+            </w:pPr>
+            <w:r>
+              <w:t>Loss – Categorical Cross-entropy</w:t>
+            </w:r>
+          </w:p>
+          <w:p>
+            <w:pPr>
+              <w:pStyle w:val="ListParagraph"/>
+              <w:numPr>
+                <w:ilvl w:val="0"/>
+                <w:numId w:val="1"/>
+              </w:numPr>
+            </w:pPr>
+            <w:r>
+              <w:t>Epochs – 2000</w:t>
+            </w:r>
+          </w:p>
+          <w:p>
+            <w:pPr>
+              <w:pStyle w:val="ListParagraph"/>
+              <w:numPr>
+                <w:ilvl w:val="0"/>
+                <w:numId w:val="1"/>
+              </w:numPr>
+            </w:pPr>
+            <w:r>
+              <w:t>Batch size – 10</w:t>
+            </w:r>
+          </w:p>
+          <w:p>
+            <w:pPr>
+              <w:pStyle w:val="ListParagraph"/>
+              <w:numPr>
+                <w:ilvl w:val="0"/>
+                <w:numId w:val="1"/>
+              </w:numPr>
+            </w:pPr>
+            <w:r>
+              <w:t>Kfold splits – 10</w:t>
             </w:r>
           </w:p>
         </w:tc>

</xml_diff>